<commit_message>
Questions that needed explanations in the interview
</commit_message>
<xml_diff>
--- a/interview/interviewQuestions_OI.docx
+++ b/interview/interviewQuestions_OI.docx
@@ -257,6 +257,38 @@
         <w:t>därefter designa kursen enligt denna bedömning?</w:t>
       </w:r>
     </w:p>
+    <w:p/>
+    <w:p>
+      <w:pPr>
+        <w:pStyle w:val="Liststycke"/>
+        <w:ind w:left="360"/>
+        <w:rPr>
+          <w:i/>
+          <w:color w:val="FF0000"/>
+        </w:rPr>
+      </w:pPr>
+      <w:r>
+        <w:rPr>
+          <w:i/>
+          <w:color w:val="FF0000"/>
+        </w:rPr>
+        <w:t xml:space="preserve">Den intervjuade personen frågar om användargrupp menas med målgrupp. Ytterligare info läggs till med att berätta om kundbeställaren av kurser oftast rent krasst struntar i målgruppen i slutet av projektet och tar sina egna åsikter som viktigare för att kursen ska uppnå deras vy av kurs. Verkligheten ser inte ut som teorin. Kunden är inte vana med att arbeta med målgrupper och Grade är som </w:t>
+      </w:r>
+      <w:r>
+        <w:rPr>
+          <w:i/>
+          <w:color w:val="FF0000"/>
+        </w:rPr>
+        <w:t>målgruppens</w:t>
+      </w:r>
+      <w:r>
+        <w:rPr>
+          <w:i/>
+          <w:color w:val="FF0000"/>
+        </w:rPr>
+        <w:t xml:space="preserve"> advokat.</w:t>
+      </w:r>
+    </w:p>
     <w:p>
       <w:pPr>
         <w:pStyle w:val="Liststycke"/>
@@ -319,6 +351,16 @@
       </w:r>
       <w:r>
         <w:t>ö?</w:t>
+      </w:r>
+      <w:r>
+        <w:t xml:space="preserve"> </w:t>
+      </w:r>
+      <w:r>
+        <w:rPr>
+          <w:i/>
+          <w:color w:val="FF0000"/>
+        </w:rPr>
+        <w:t xml:space="preserve">Den intervjuade personen frågar om det är att konkretisera vad studenten lärs sig. </w:t>
       </w:r>
     </w:p>
     <w:p>
@@ -477,6 +519,37 @@
     </w:p>
     <w:p>
       <w:pPr>
+        <w:spacing w:before="158" w:after="158"/>
+        <w:outlineLvl w:val="3"/>
+        <w:rPr>
+          <w:rFonts w:eastAsia="Times New Roman" w:cs="Times New Roman"/>
+          <w:color w:val="333333"/>
+        </w:rPr>
+      </w:pPr>
+    </w:p>
+    <w:p>
+      <w:pPr>
+        <w:pStyle w:val="Liststycke"/>
+        <w:spacing w:before="158" w:after="158"/>
+        <w:ind w:left="360"/>
+        <w:outlineLvl w:val="3"/>
+        <w:rPr>
+          <w:rFonts w:eastAsia="Times New Roman" w:cs="Times New Roman"/>
+          <w:i/>
+          <w:color w:val="FF0000"/>
+        </w:rPr>
+      </w:pPr>
+      <w:r>
+        <w:rPr>
+          <w:rFonts w:eastAsia="Times New Roman" w:cs="Times New Roman"/>
+          <w:i/>
+          <w:color w:val="FF0000"/>
+        </w:rPr>
+        <w:t>Menar du att dem ska aktivera sina sinnen under utbildningen? För att det sen ska fasta för studenten?</w:t>
+      </w:r>
+    </w:p>
+    <w:p>
+      <w:pPr>
         <w:pStyle w:val="Liststycke"/>
         <w:spacing w:before="158" w:after="158"/>
         <w:outlineLvl w:val="3"/>
@@ -593,9 +666,16 @@
         <w:ind w:left="360"/>
         <w:rPr>
           <w:rStyle w:val="Betoning"/>
-          <w:i w:val="0"/>
-        </w:rPr>
-      </w:pPr>
+          <w:color w:val="FF0000"/>
+        </w:rPr>
+      </w:pPr>
+      <w:r>
+        <w:rPr>
+          <w:rStyle w:val="Betoning"/>
+          <w:color w:val="FF0000"/>
+        </w:rPr>
+        <w:t>Kan du förklara vad explicita och implicita normer är? Explicita normer är regler som är klart uttalade för människor och implicita normer är outtalade regler som finns för oss.</w:t>
+      </w:r>
     </w:p>
     <w:p>
       <w:pPr>
@@ -670,15 +750,51 @@
           <w:numId w:val="1"/>
         </w:numPr>
         <w:rPr>
+          <w:rStyle w:val="Betoning"/>
+          <w:i w:val="0"/>
+        </w:rPr>
+      </w:pPr>
+      <w:r>
+        <w:rPr>
+          <w:rStyle w:val="Betoning"/>
+          <w:i w:val="0"/>
+        </w:rPr>
+        <w:t>Hur viktigt är det att lärandet genomförs med hjälp av övning och granskning?</w:t>
+      </w:r>
+    </w:p>
+    <w:p>
+      <w:pPr>
+        <w:rPr>
+          <w:i/>
           <w:iCs/>
-        </w:rPr>
-      </w:pPr>
-      <w:r>
-        <w:rPr>
-          <w:rStyle w:val="Betoning"/>
-          <w:i w:val="0"/>
-        </w:rPr>
-        <w:t>Hur viktigt är det att lärandet genomförs med hjälp av övning och granskning?</w:t>
+          <w:color w:val="FF0000"/>
+        </w:rPr>
+      </w:pPr>
+      <w:r>
+        <w:rPr>
+          <w:i/>
+          <w:iCs/>
+          <w:color w:val="FF0000"/>
+        </w:rPr>
+        <w:t>Vad menar du med granskning? Det betyder</w:t>
+      </w:r>
+      <w:r>
+        <w:rPr>
+          <w:i/>
+          <w:iCs/>
+          <w:color w:val="FF0000"/>
+        </w:rPr>
+        <w:t xml:space="preserve"> att student får fe</w:t>
+      </w:r>
+      <w:bookmarkStart w:id="1" w:name="_GoBack"/>
+      <w:bookmarkEnd w:id="1"/>
+      <w:r>
+        <w:rPr>
+          <w:i/>
+          <w:iCs/>
+          <w:color w:val="FF0000"/>
+        </w:rPr>
+        <w:t xml:space="preserve">edback. </w:t>
       </w:r>
     </w:p>
     <w:p>
@@ -948,8 +1064,6 @@
           <w:color w:val="333333"/>
         </w:rPr>
       </w:pPr>
-      <w:bookmarkStart w:id="1" w:name="_GoBack"/>
-      <w:bookmarkEnd w:id="1"/>
     </w:p>
     <w:p>
       <w:pPr>

</xml_diff>